<commit_message>
Changed some portions of the module 2 assiments
</commit_message>
<xml_diff>
--- a/module-2/Stark-Data-Models.docx
+++ b/module-2/Stark-Data-Models.docx
@@ -32,14 +32,11 @@
         <w:pStyle w:val="NormalWeb"/>
       </w:pPr>
       <w:r>
-        <w:rPr>
-          <w:noProof/>
-        </w:rPr>
         <w:drawing>
-          <wp:inline distT="0" distB="0" distL="0" distR="0" wp14:anchorId="09CAB36B" wp14:editId="351CF5D3">
-            <wp:extent cx="4514850" cy="5267325"/>
-            <wp:effectExtent l="0" t="0" r="0" b="9525"/>
-            <wp:docPr id="1537225643" name="Picture 1" descr="A screenshot of a computer&#10;&#10;Description automatically generated"/>
+          <wp:inline distT="0" distB="0" distL="0" distR="0" wp14:anchorId="01C386DB" wp14:editId="12663D0E">
+            <wp:extent cx="3200400" cy="2939999"/>
+            <wp:effectExtent l="0" t="0" r="0" b="0"/>
+            <wp:docPr id="1848346096" name="Picture 1" descr="A diagram of a user&#10;&#10;Description automatically generated"/>
             <wp:cNvGraphicFramePr>
               <a:graphicFrameLocks xmlns:a="http://schemas.openxmlformats.org/drawingml/2006/main" noChangeAspect="1"/>
             </wp:cNvGraphicFramePr>
@@ -47,36 +44,23 @@
               <a:graphicData uri="http://schemas.openxmlformats.org/drawingml/2006/picture">
                 <pic:pic xmlns:pic="http://schemas.openxmlformats.org/drawingml/2006/picture">
                   <pic:nvPicPr>
-                    <pic:cNvPr id="1537225643" name="Picture 1" descr="A screenshot of a computer&#10;&#10;Description automatically generated"/>
-                    <pic:cNvPicPr>
-                      <a:picLocks noChangeAspect="1" noChangeArrowheads="1"/>
-                    </pic:cNvPicPr>
+                    <pic:cNvPr id="1848346096" name="Picture 1" descr="A diagram of a user&#10;&#10;Description automatically generated"/>
+                    <pic:cNvPicPr/>
                   </pic:nvPicPr>
                   <pic:blipFill>
-                    <a:blip r:embed="rId4">
-                      <a:extLst>
-                        <a:ext uri="{28A0092B-C50C-407E-A947-70E740481C1C}">
-                          <a14:useLocalDpi xmlns:a14="http://schemas.microsoft.com/office/drawing/2010/main" val="0"/>
-                        </a:ext>
-                      </a:extLst>
-                    </a:blip>
-                    <a:srcRect/>
+                    <a:blip r:embed="rId4"/>
                     <a:stretch>
                       <a:fillRect/>
                     </a:stretch>
                   </pic:blipFill>
-                  <pic:spPr bwMode="auto">
+                  <pic:spPr>
                     <a:xfrm>
                       <a:off x="0" y="0"/>
-                      <a:ext cx="4514850" cy="5267325"/>
+                      <a:ext cx="3212205" cy="2950843"/>
                     </a:xfrm>
                     <a:prstGeom prst="rect">
                       <a:avLst/>
                     </a:prstGeom>
-                    <a:noFill/>
-                    <a:ln>
-                      <a:noFill/>
-                    </a:ln>
                   </pic:spPr>
                 </pic:pic>
               </a:graphicData>
@@ -90,12 +74,11 @@
         <w:pStyle w:val="NormalWeb"/>
       </w:pPr>
       <w:r>
-        <w:lastRenderedPageBreak/>
         <w:drawing>
-          <wp:inline distT="0" distB="0" distL="0" distR="0" wp14:anchorId="153D870D" wp14:editId="70EA8D57">
-            <wp:extent cx="2543530" cy="4134427"/>
-            <wp:effectExtent l="0" t="0" r="9525" b="0"/>
-            <wp:docPr id="312758748" name="Picture 1" descr="A screenshot of a computer code&#10;&#10;Description automatically generated"/>
+          <wp:inline distT="0" distB="0" distL="0" distR="0" wp14:anchorId="09AF7567" wp14:editId="100D6013">
+            <wp:extent cx="3172268" cy="2791215"/>
+            <wp:effectExtent l="0" t="0" r="9525" b="9525"/>
+            <wp:docPr id="1881123076" name="Picture 1" descr="A screenshot of a computer code&#10;&#10;Description automatically generated"/>
             <wp:cNvGraphicFramePr>
               <a:graphicFrameLocks xmlns:a="http://schemas.openxmlformats.org/drawingml/2006/main" noChangeAspect="1"/>
             </wp:cNvGraphicFramePr>
@@ -103,7 +86,7 @@
               <a:graphicData uri="http://schemas.openxmlformats.org/drawingml/2006/picture">
                 <pic:pic xmlns:pic="http://schemas.openxmlformats.org/drawingml/2006/picture">
                   <pic:nvPicPr>
-                    <pic:cNvPr id="312758748" name="Picture 1" descr="A screenshot of a computer code&#10;&#10;Description automatically generated"/>
+                    <pic:cNvPr id="1881123076" name="Picture 1" descr="A screenshot of a computer code&#10;&#10;Description automatically generated"/>
                     <pic:cNvPicPr/>
                   </pic:nvPicPr>
                   <pic:blipFill>
@@ -115,7 +98,7 @@
                   <pic:spPr>
                     <a:xfrm>
                       <a:off x="0" y="0"/>
-                      <a:ext cx="2543530" cy="4134427"/>
+                      <a:ext cx="3172268" cy="2791215"/>
                     </a:xfrm>
                     <a:prstGeom prst="rect">
                       <a:avLst/>

</xml_diff>